<commit_message>
Pathetic first attempt by John
Signed-off-by: John Knight <john.knight@dependablecomputing.com>
</commit_message>
<xml_diff>
--- a/Units/HASE.2017.Practical Units Checking.docx
+++ b/Units/HASE.2017.Practical Units Checking.docx
@@ -29,6 +29,8 @@
           <w:szCs w:val="22"/>
         </w:rPr>
         <w:sectPr>
+          <w:footerReference w:type="even" r:id="rId8"/>
+          <w:footerReference w:type="default" r:id="rId9"/>
           <w:pgSz w:w="12240" w:h="15840"/>
           <w:pgMar w:top="1080" w:right="893" w:bottom="1440" w:left="893" w:header="720" w:footer="720" w:gutter="0"/>
           <w:cols w:space="720"/>
@@ -43,8 +45,6 @@
         <w:lastRenderedPageBreak/>
         <w:t>Jian Xiang, John Knight, Kevin Sullivan</w:t>
       </w:r>
-      <w:bookmarkStart w:id="0" w:name="_GoBack"/>
-      <w:bookmarkEnd w:id="0"/>
     </w:p>
     <w:p>
       <w:pPr>
@@ -146,7 +146,13 @@
         <w:t>s checking</w:t>
       </w:r>
       <w:r>
-        <w:t xml:space="preserve">, logic interpretation, real-world types, software </w:t>
+        <w:t xml:space="preserve">, </w:t>
+      </w:r>
+      <w:r>
+        <w:t>dimensional analysis</w:t>
+      </w:r>
+      <w:r>
+        <w:t xml:space="preserve">, real-world types, software </w:t>
       </w:r>
       <w:r>
         <w:rPr>
@@ -169,70 +175,381 @@
         </w:numPr>
         <w:ind w:firstLine="0"/>
       </w:pPr>
-      <w:bookmarkStart w:id="1" w:name="_Ref295140527"/>
+      <w:bookmarkStart w:id="0" w:name="_Ref295140527"/>
       <w:r>
         <w:t>Introduction</w:t>
       </w:r>
-      <w:bookmarkEnd w:id="1"/>
-    </w:p>
-    <w:p>
-      <w:pPr>
-        <w:pStyle w:val="Heading3"/>
+      <w:bookmarkEnd w:id="0"/>
+    </w:p>
+    <w:p>
+      <w:pPr>
+        <w:pStyle w:val="BodyText"/>
+      </w:pPr>
+      <w:r>
+        <w:t>U</w:t>
+      </w:r>
+      <w:r>
+        <w:t>nits checking and dimensional analysis is used extensively in Physics</w:t>
+      </w:r>
+      <w:r>
+        <w:t xml:space="preserve"> to detect algebraic errors. Software computes using </w:t>
+      </w:r>
+      <w:r>
+        <w:t xml:space="preserve">a digital representation of </w:t>
+      </w:r>
+      <w:r>
+        <w:t xml:space="preserve">physical quantities, and </w:t>
+      </w:r>
+      <w:r>
+        <w:t xml:space="preserve">the introduction of units checking and dimensional analysis into the analysis </w:t>
+      </w:r>
+      <w:r>
+        <w:t>of software offers the potential of static detection of software faults.</w:t>
+      </w:r>
+    </w:p>
+    <w:p>
+      <w:pPr>
+        <w:pStyle w:val="BodyText"/>
+      </w:pPr>
+      <w:r>
+        <w:t>In this paper we present a summary of a toolset that supports comprehensive units checking and dimensional analysis of large software systems together with an empirical study of the use of the toolset.</w:t>
+      </w:r>
+    </w:p>
+    <w:p>
+      <w:pPr>
+        <w:pStyle w:val="BodyText"/>
+      </w:pPr>
+      <w:r>
+        <w:t xml:space="preserve">An example of a major failure </w:t>
+      </w:r>
+      <w:r>
+        <w:t>for which one of the causal factors was</w:t>
+      </w:r>
+      <w:r>
+        <w:t xml:space="preserve"> mismatched units </w:t>
+      </w:r>
+      <w:r>
+        <w:t xml:space="preserve">is the </w:t>
+      </w:r>
+      <w:r>
+        <w:t>1999</w:t>
+      </w:r>
+      <w:r>
+        <w:t xml:space="preserve"> Mars Climate Or</w:t>
+      </w:r>
+      <w:r>
+        <w:t xml:space="preserve">biter. The spacecraft </w:t>
+      </w:r>
+      <w:r>
+        <w:t>was lost because different parts of the software system used di</w:t>
+      </w:r>
+      <w:r>
+        <w:t>fferent units of measurement [</w:t>
+      </w:r>
+      <w:r>
+        <w:t>].</w:t>
+      </w:r>
+    </w:p>
+    <w:p>
+      <w:pPr>
+        <w:pStyle w:val="BodyText"/>
+      </w:pPr>
+      <w:r>
+        <w:t xml:space="preserve">Units checking is </w:t>
+      </w:r>
+      <w:r>
+        <w:t>. Dimensional analysis is.</w:t>
+      </w:r>
+    </w:p>
+    <w:p>
+      <w:pPr>
+        <w:pStyle w:val="BodyText"/>
+      </w:pPr>
+      <w:r>
+        <w:t>Several researchers have explored the possibil</w:t>
+      </w:r>
+      <w:r>
+        <w:t>ity of introducing both units ch</w:t>
+      </w:r>
+      <w:r>
+        <w:t>ecking and dimensional analysis into software.</w:t>
+      </w:r>
+      <w:r>
+        <w:t xml:space="preserve"> To do so, a mechanism is required to associate real-world properties with items in the machine world. Typically this is done with annotations.</w:t>
+      </w:r>
+    </w:p>
+    <w:p>
+      <w:pPr>
+        <w:pStyle w:val="BodyText"/>
+      </w:pPr>
+      <w:r>
+        <w:t>The results of previous research are a promising indication of the value of units chec</w:t>
+      </w:r>
+      <w:r>
+        <w:t>king and dimensional analysis. But they are limited because.</w:t>
+      </w:r>
+    </w:p>
+    <w:p>
+      <w:pPr>
+        <w:pStyle w:val="BodyText"/>
+      </w:pPr>
+      <w:r>
+        <w:t>Limitations of prior work (very limited results and crude tools based on annotations). Solution objectives – tools and technology that work for large programs plus empirical study of large program(s).</w:t>
+      </w:r>
+    </w:p>
+    <w:p>
+      <w:pPr>
+        <w:pStyle w:val="Heading1"/>
+      </w:pPr>
+      <w:r>
+        <w:t>Logic Interpretation</w:t>
+      </w:r>
+    </w:p>
+    <w:p>
+      <w:pPr>
+        <w:pStyle w:val="BodyText"/>
+      </w:pPr>
+      <w:r>
+        <w:t>Brief summary of the theory leading to explanation that units and dimensions are important special cases.</w:t>
+      </w:r>
+    </w:p>
+    <w:p>
+      <w:pPr>
+        <w:pStyle w:val="BodyText"/>
+      </w:pPr>
+      <w:r>
+        <w:t>In separate work we have introduced the concept of the interpreted formalism and real world types.</w:t>
+      </w:r>
+    </w:p>
+    <w:p>
+      <w:pPr>
+        <w:pStyle w:val="Heading1"/>
+      </w:pPr>
+      <w:r>
+        <w:lastRenderedPageBreak/>
+        <w:t>Toolset O</w:t>
+      </w:r>
+      <w:r>
+        <w:t>verview</w:t>
+      </w:r>
+    </w:p>
+    <w:p>
+      <w:pPr>
+        <w:pStyle w:val="BodyText"/>
+      </w:pPr>
+      <w:r>
+        <w:t>The toolset is cool.</w:t>
+      </w:r>
+      <w:r>
+        <w:t xml:space="preserve"> Provide overview and point to the tools paper.</w:t>
+      </w:r>
+    </w:p>
+    <w:p>
+      <w:pPr>
+        <w:pStyle w:val="BodyText"/>
+      </w:pPr>
+      <w:r>
+        <w:t>Explain enough to be able to show that the tools meet the objectives for units analysis.</w:t>
+      </w:r>
+    </w:p>
+    <w:p>
+      <w:pPr>
+        <w:pStyle w:val="Heading1"/>
+      </w:pPr>
+      <w:r>
+        <w:t>Subject System</w:t>
+      </w:r>
+      <w:r>
+        <w:t>s</w:t>
+      </w:r>
+    </w:p>
+    <w:p>
+      <w:pPr>
+        <w:pStyle w:val="BodyText"/>
+      </w:pPr>
+      <w:r>
+        <w:t>Explain that we didn’t write these systems. All we did was grab the code and analyze.</w:t>
+      </w:r>
+    </w:p>
+    <w:p>
+      <w:pPr>
+        <w:pStyle w:val="Heading2"/>
         <w:numPr>
-          <w:ilvl w:val="2"/>
+          <w:ilvl w:val="1"/>
           <w:numId w:val="31"/>
         </w:numPr>
-      </w:pPr>
-      <w:r>
-        <w:t>Problem with current units checking systems</w:t>
-      </w:r>
-    </w:p>
-    <w:p>
-      <w:pPr>
-        <w:pStyle w:val="Heading3"/>
+        <w:tabs>
+          <w:tab w:val="num" w:pos="288"/>
+        </w:tabs>
+      </w:pPr>
+      <w:r>
+        <w:t>Flight Planner Project</w:t>
+      </w:r>
+    </w:p>
+    <w:p>
+      <w:pPr>
+        <w:pStyle w:val="BodyText"/>
+      </w:pPr>
+      <w:r>
+        <w:t>The interpreted formalism has been evaluated on two open-source software projects. Both projects are from the geography domain. The two projects are:</w:t>
+      </w:r>
+    </w:p>
+    <w:p>
+      <w:pPr>
+        <w:pStyle w:val="BodyText"/>
+      </w:pPr>
+      <w:r>
+        <w:t> The Kelpie flight planner [43]. This is an open-source Java project based on FlightGear [25]. The Planner project uses the airport and navaid databases of FlightGear to determine routes between airports based on user inputs. Results are presented using a sophisticated graphical interface. The moderate-sized project is 13,884 lines long in total.</w:t>
+      </w:r>
+    </w:p>
+    <w:p>
+      <w:pPr>
+        <w:pStyle w:val="BodyText"/>
+      </w:pPr>
+      <w:r>
+        <w:t>The Kelpie flight planner software makes calculations involving distances, velocities, speeds, accelerations, angles, time and so on, and it does so using a variety of units. Clearly, the software is of the type for which dimensional and units analysis has the potential to discover faults.</w:t>
+      </w:r>
+    </w:p>
+    <w:p>
+      <w:pPr>
+        <w:pStyle w:val="BodyText"/>
+      </w:pPr>
+      <w:r>
+        <w:t></w:t>
+      </w:r>
+      <w:r>
+        <w:t xml:space="preserve"> </w:t>
+      </w:r>
+      <w:r>
+        <w:t>The Kelpie flight planner software is 13,884 lines long, is organized as 10 packages, and is contained in 126 source files. The total number of identifiers in the software is 28,754.</w:t>
+      </w:r>
+    </w:p>
+    <w:p>
+      <w:pPr>
+        <w:pStyle w:val="BodyText"/>
+      </w:pPr>
+      <w:r>
+        <w:t>In this case study, the real-world type system for the project contains 35 real-world types, 97 real-world type rules, and 255 real-world typing bindings.</w:t>
+      </w:r>
+    </w:p>
+    <w:p>
+      <w:pPr>
+        <w:pStyle w:val="BodyText"/>
+      </w:pPr>
+      <w:r>
+        <w:t>Variables in 32 source files have been interpreted with real-world types. Real-world types have been accessed by program elements inside 50 source files. The other source files do not interact with real-world entities. They do not have real-world type bindings.</w:t>
+      </w:r>
+    </w:p>
+    <w:p>
+      <w:pPr>
+        <w:pStyle w:val="Heading2"/>
         <w:numPr>
-          <w:ilvl w:val="2"/>
+          <w:ilvl w:val="1"/>
           <w:numId w:val="31"/>
         </w:numPr>
-      </w:pPr>
-      <w:r>
-        <w:t xml:space="preserve">Introduction of </w:t>
-      </w:r>
-      <w:r>
-        <w:t>our</w:t>
-      </w:r>
-      <w:r>
-        <w:t xml:space="preserve"> approach</w:t>
-      </w:r>
-    </w:p>
-    <w:p>
-      <w:pPr>
-        <w:pStyle w:val="Heading3"/>
-        <w:numPr>
-          <w:ilvl w:val="2"/>
-          <w:numId w:val="31"/>
-        </w:numPr>
-      </w:pPr>
-      <w:r>
-        <w:t>Summary of the results</w:t>
-      </w:r>
-    </w:p>
-    <w:p>
-      <w:pPr>
-        <w:pStyle w:val="Heading3"/>
-        <w:numPr>
-          <w:ilvl w:val="2"/>
-          <w:numId w:val="31"/>
-        </w:numPr>
-      </w:pPr>
-      <w:r>
-        <w:t>Outline of the contents</w:t>
+        <w:tabs>
+          <w:tab w:val="num" w:pos="288"/>
+        </w:tabs>
+      </w:pPr>
+      <w:r>
+        <w:t>OpenMap</w:t>
+      </w:r>
+      <w:r>
+        <w:t xml:space="preserve"> Project</w:t>
       </w:r>
     </w:p>
     <w:p>
       <w:pPr>
         <w:pStyle w:val="BodyText"/>
       </w:pPr>
+      <w:r>
+        <w:t xml:space="preserve">OpenMap [58]. OpenMap is a JavaBean-based toolkit for building applications and applets needing geographic information. Using OpenMap components, users can access data from legacy applications. The core components of OpenMap are a set of Swing components that understand geographic </w:t>
+      </w:r>
+      <w:r>
+        <w:lastRenderedPageBreak/>
+        <w:t>coordinates. These components allow users to show map data and manipulate that data. The large-sized project has 157,858 lines of code.</w:t>
+      </w:r>
+    </w:p>
+    <w:p>
+      <w:pPr>
+        <w:pStyle w:val="BodyText"/>
+      </w:pPr>
+      <w:r>
+        <w:t>Similar to the Kelpie flight planner, the OpenMap software makes calculations involving distances, heights, speeds, angles, time and so on, and it does so usi</w:t>
+      </w:r>
+      <w:r>
+        <w:t xml:space="preserve">ng a variety of units. Clearly, </w:t>
+      </w:r>
+      <w:r>
+        <w:t>the software is of the type for which real-world constraint checking has the potential to discover units related errors.</w:t>
+      </w:r>
+    </w:p>
+    <w:p>
+      <w:pPr>
+        <w:pStyle w:val="Heading1"/>
+      </w:pPr>
+      <w:r>
+        <w:t>Empirical Study</w:t>
+      </w:r>
+    </w:p>
+    <w:p>
+      <w:pPr>
+        <w:pStyle w:val="BodyText"/>
+      </w:pPr>
+      <w:r>
+        <w:t>(Results from dissertation page 144 and onward.)</w:t>
+      </w:r>
+    </w:p>
+    <w:p>
+      <w:pPr>
+        <w:pStyle w:val="Heading2"/>
+      </w:pPr>
+      <w:r>
+        <w:t>Study Process</w:t>
+      </w:r>
+    </w:p>
+    <w:p>
+      <w:pPr>
+        <w:pStyle w:val="BodyText"/>
+      </w:pPr>
+      <w:r>
+        <w:t>Overview of what was done and how.</w:t>
+      </w:r>
+    </w:p>
+    <w:p>
+      <w:pPr>
+        <w:pStyle w:val="Heading2"/>
+      </w:pPr>
+      <w:r>
+        <w:t>Result Summary</w:t>
+      </w:r>
+    </w:p>
+    <w:p>
+      <w:pPr>
+        <w:pStyle w:val="BodyText"/>
+      </w:pPr>
+      <w:r>
+        <w:t>Tables indicating what was found.</w:t>
+      </w:r>
+    </w:p>
+    <w:p>
+      <w:pPr>
+        <w:pStyle w:val="Heading2"/>
+      </w:pPr>
+      <w:r>
+        <w:lastRenderedPageBreak/>
+        <w:t>Example Faults Located</w:t>
+      </w:r>
+    </w:p>
+    <w:p>
+      <w:pPr>
+        <w:pStyle w:val="BodyText"/>
+      </w:pPr>
+      <w:r>
+        <w:t>Usual example style.</w:t>
+      </w:r>
+      <w:bookmarkStart w:id="1" w:name="_GoBack"/>
+      <w:bookmarkEnd w:id="1"/>
     </w:p>
     <w:p>
       <w:pPr>
@@ -244,277 +561,6 @@
         <w:ind w:firstLine="0"/>
       </w:pPr>
       <w:r>
-        <w:t>Background</w:t>
-      </w:r>
-    </w:p>
-    <w:p>
-      <w:pPr>
-        <w:pStyle w:val="Heading2"/>
-        <w:numPr>
-          <w:ilvl w:val="1"/>
-          <w:numId w:val="31"/>
-        </w:numPr>
-        <w:tabs>
-          <w:tab w:val="num" w:pos="288"/>
-        </w:tabs>
-      </w:pPr>
-      <w:r>
-        <w:t>Interpreted formalism</w:t>
-      </w:r>
-    </w:p>
-    <w:p>
-      <w:pPr>
-        <w:pStyle w:val="Heading3"/>
-        <w:numPr>
-          <w:ilvl w:val="2"/>
-          <w:numId w:val="31"/>
-        </w:numPr>
-      </w:pPr>
-      <w:r>
-        <w:t>Interpretation</w:t>
-      </w:r>
-    </w:p>
-    <w:p>
-      <w:pPr>
-        <w:pStyle w:val="Heading3"/>
-        <w:numPr>
-          <w:ilvl w:val="2"/>
-          <w:numId w:val="31"/>
-        </w:numPr>
-      </w:pPr>
-      <w:r>
-        <w:t>Interpreted formalism</w:t>
-      </w:r>
-    </w:p>
-    <w:p>
-      <w:pPr>
-        <w:pStyle w:val="Heading3"/>
-        <w:numPr>
-          <w:ilvl w:val="2"/>
-          <w:numId w:val="31"/>
-        </w:numPr>
-      </w:pPr>
-      <w:r>
-        <w:t>Real-world type system</w:t>
-      </w:r>
-    </w:p>
-    <w:p>
-      <w:pPr>
-        <w:pStyle w:val="Heading3"/>
-        <w:numPr>
-          <w:ilvl w:val="2"/>
-          <w:numId w:val="31"/>
-        </w:numPr>
-      </w:pPr>
-      <w:r>
-        <w:t>Synthesis framework</w:t>
-      </w:r>
-    </w:p>
-    <w:p>
-      <w:pPr>
-        <w:pStyle w:val="Heading2"/>
-      </w:pPr>
-      <w:r>
-        <w:rPr>
-          <w:rFonts w:hint="eastAsia"/>
-        </w:rPr>
-        <w:t xml:space="preserve">Units Checking </w:t>
-      </w:r>
-      <w:r>
-        <w:t>Fundamental</w:t>
-      </w:r>
-    </w:p>
-    <w:p>
-      <w:pPr>
-        <w:pStyle w:val="Heading1"/>
-        <w:numPr>
-          <w:ilvl w:val="0"/>
-          <w:numId w:val="33"/>
-        </w:numPr>
-        <w:ind w:firstLine="0"/>
-      </w:pPr>
-      <w:r>
-        <w:t>Approach</w:t>
-      </w:r>
-    </w:p>
-    <w:p>
-      <w:pPr>
-        <w:pStyle w:val="Heading2"/>
-        <w:numPr>
-          <w:ilvl w:val="1"/>
-          <w:numId w:val="31"/>
-        </w:numPr>
-        <w:tabs>
-          <w:tab w:val="num" w:pos="288"/>
-        </w:tabs>
-      </w:pPr>
-      <w:r>
-        <w:t>Interpretation + Synthesis</w:t>
-      </w:r>
-    </w:p>
-    <w:p>
-      <w:pPr>
-        <w:pStyle w:val="Heading2"/>
-      </w:pPr>
-      <w:r>
-        <w:t xml:space="preserve">Application </w:t>
-      </w:r>
-      <w:r>
-        <w:rPr>
-          <w:rFonts w:hint="eastAsia"/>
-        </w:rPr>
-        <w:t>Procedure</w:t>
-      </w:r>
-    </w:p>
-    <w:p>
-      <w:pPr>
-        <w:pStyle w:val="Heading1"/>
-        <w:numPr>
-          <w:ilvl w:val="0"/>
-          <w:numId w:val="33"/>
-        </w:numPr>
-        <w:ind w:firstLine="0"/>
-      </w:pPr>
-      <w:r>
-        <w:t>Case Studoes</w:t>
-      </w:r>
-    </w:p>
-    <w:p>
-      <w:pPr>
-        <w:pStyle w:val="Heading2"/>
-        <w:numPr>
-          <w:ilvl w:val="1"/>
-          <w:numId w:val="31"/>
-        </w:numPr>
-        <w:tabs>
-          <w:tab w:val="num" w:pos="288"/>
-        </w:tabs>
-      </w:pPr>
-      <w:r>
-        <w:t>Flight Planner Project</w:t>
-      </w:r>
-    </w:p>
-    <w:p>
-      <w:pPr>
-        <w:pStyle w:val="Heading3"/>
-      </w:pPr>
-      <w:r>
-        <w:t>Setup</w:t>
-      </w:r>
-    </w:p>
-    <w:p>
-      <w:pPr>
-        <w:pStyle w:val="Heading3"/>
-      </w:pPr>
-      <w:r>
-        <w:lastRenderedPageBreak/>
-        <w:t>Units Checking results</w:t>
-      </w:r>
-    </w:p>
-    <w:p>
-      <w:pPr>
-        <w:pStyle w:val="Heading3"/>
-      </w:pPr>
-      <w:r>
-        <w:rPr>
-          <w:rFonts w:hint="eastAsia"/>
-        </w:rPr>
-        <w:t>Sample Errors</w:t>
-      </w:r>
-    </w:p>
-    <w:p>
-      <w:pPr>
-        <w:pStyle w:val="Heading2"/>
-        <w:numPr>
-          <w:ilvl w:val="1"/>
-          <w:numId w:val="31"/>
-        </w:numPr>
-        <w:tabs>
-          <w:tab w:val="num" w:pos="288"/>
-        </w:tabs>
-      </w:pPr>
-      <w:r>
-        <w:t>OpenMap</w:t>
-      </w:r>
-    </w:p>
-    <w:p>
-      <w:pPr>
-        <w:pStyle w:val="Heading3"/>
-      </w:pPr>
-      <w:r>
-        <w:t>Setup</w:t>
-      </w:r>
-    </w:p>
-    <w:p>
-      <w:pPr>
-        <w:pStyle w:val="Heading3"/>
-      </w:pPr>
-      <w:r>
-        <w:t>Units Checking results</w:t>
-      </w:r>
-    </w:p>
-    <w:p>
-      <w:pPr>
-        <w:pStyle w:val="Heading3"/>
-      </w:pPr>
-      <w:r>
-        <w:rPr>
-          <w:rFonts w:hint="eastAsia"/>
-        </w:rPr>
-        <w:t>Sample Errors</w:t>
-      </w:r>
-    </w:p>
-    <w:p>
-      <w:pPr>
-        <w:pStyle w:val="Heading1"/>
-        <w:numPr>
-          <w:ilvl w:val="0"/>
-          <w:numId w:val="31"/>
-        </w:numPr>
-        <w:ind w:firstLine="0"/>
-      </w:pPr>
-      <w:r>
-        <w:t>Obervations</w:t>
-      </w:r>
-    </w:p>
-    <w:p>
-      <w:pPr>
-        <w:pStyle w:val="Heading2"/>
-        <w:numPr>
-          <w:ilvl w:val="1"/>
-          <w:numId w:val="31"/>
-        </w:numPr>
-        <w:tabs>
-          <w:tab w:val="num" w:pos="288"/>
-        </w:tabs>
-      </w:pPr>
-      <w:r>
-        <w:t>Comparsion with other approaches</w:t>
-      </w:r>
-    </w:p>
-    <w:p>
-      <w:pPr>
-        <w:pStyle w:val="Heading1"/>
-        <w:numPr>
-          <w:ilvl w:val="0"/>
-          <w:numId w:val="33"/>
-        </w:numPr>
-        <w:ind w:firstLine="0"/>
-      </w:pPr>
-      <w:r>
-        <w:t>Related Work</w:t>
-      </w:r>
-    </w:p>
-    <w:p>
-      <w:pPr>
-        <w:pStyle w:val="Heading1"/>
-        <w:numPr>
-          <w:ilvl w:val="0"/>
-          <w:numId w:val="33"/>
-        </w:numPr>
-        <w:ind w:firstLine="0"/>
-      </w:pPr>
-      <w:r>
         <w:t>Conclusion</w:t>
       </w:r>
     </w:p>
@@ -548,35 +594,38 @@
       <w:bookmarkEnd w:id="5"/>
       <w:bookmarkEnd w:id="6"/>
       <w:r>
-        <w:t xml:space="preserve">: a practical type system for validating dimensional unit correctness of C programs,” in Proceedings of the 28th international conference on Software engineering (ICSE '06). ACM, New York, NY, USA, 2006, pp. 262-271. </w:t>
+        <w:t>: a practical type system for validating dimensional unit correctness of C programs,” in Proceedings of the 28th international conference on Software engineering (ICSE '06). ACM, New York, NY, USA, 2006, pp. 262-271.</w:t>
       </w:r>
       <w:bookmarkEnd w:id="2"/>
     </w:p>
-    <w:bookmarkEnd w:id="3"/>
-    <w:bookmarkEnd w:id="4"/>
     <w:p>
       <w:pPr>
         <w:pStyle w:val="references"/>
         <w:numPr>
           <w:ilvl w:val="0"/>
-          <w:numId w:val="0"/>
+          <w:numId w:val="34"/>
         </w:numPr>
+      </w:pPr>
+      <w:r>
+        <w:t>Antoniu, T., P. A. Steckler, S. Krishnamurthi, E. Neuwirth, and M. Felleisen. 2004. “Validating the Unit Correctness of Spreadsheet Programs”. In Proceedings of the 26th International Conference on Software Engineering (ICSE), Edinburgh, Scotland, 2004, 439-448. IEEE Computer Society, 2004.</w:t>
+      </w:r>
+    </w:p>
+    <w:bookmarkEnd w:id="3"/>
+    <w:bookmarkEnd w:id="4"/>
+    <w:p>
+      <w:pPr>
+        <w:pStyle w:val="references"/>
         <w:tabs>
           <w:tab w:val="left" w:pos="720"/>
         </w:tabs>
-        <w:spacing w:line="240" w:lineRule="auto"/>
-        <w:ind w:left="360"/>
-      </w:pPr>
-    </w:p>
-    <w:p>
-      <w:pPr>
-        <w:jc w:val="left"/>
-        <w:rPr>
-          <w:rFonts w:eastAsia="MS Mincho"/>
-          <w:noProof/>
-          <w:sz w:val="16"/>
-          <w:szCs w:val="16"/>
-        </w:rPr>
+      </w:pPr>
+      <w:r>
+        <w:t>Delft, V. 1999. “A Java extension with support for dimensions”. In Softw. Pract. Exper., 605-616. John Wiley &amp; Sons, Inc., 1999</w:t>
+      </w:r>
+    </w:p>
+    <w:p>
+      <w:pPr>
+        <w:pStyle w:val="references"/>
         <w:sectPr>
           <w:type w:val="continuous"/>
           <w:pgSz w:w="12240" w:h="15840"/>
@@ -584,15 +633,9 @@
           <w:cols w:num="2" w:space="360"/>
         </w:sectPr>
       </w:pPr>
-    </w:p>
-    <w:p>
-      <w:pPr>
-        <w:jc w:val="left"/>
-        <w:rPr>
-          <w:spacing w:val="-1"/>
-          <w:lang w:eastAsia="x-none"/>
-        </w:rPr>
-      </w:pPr>
+      <w:r>
+        <w:t xml:space="preserve">Mars Climate Orbiter Mishap Investigation Board Phase I Report, 1999. National Aeronautics and Space Administration, Washington DC, November 10, 1999. </w:t>
+      </w:r>
     </w:p>
     <w:p>
       <w:pPr>
@@ -600,8 +643,8 @@
       </w:pPr>
     </w:p>
     <w:sectPr>
-      <w:footerReference w:type="even" r:id="rId8"/>
-      <w:footerReference w:type="default" r:id="rId9"/>
+      <w:footerReference w:type="even" r:id="rId10"/>
+      <w:footerReference w:type="default" r:id="rId11"/>
       <w:type w:val="continuous"/>
       <w:pgSz w:w="12240" w:h="15840" w:code="1"/>
       <w:pgMar w:top="1080" w:right="893" w:bottom="1440" w:left="893" w:header="720" w:footer="720" w:gutter="0"/>
@@ -636,7 +679,7 @@
   <w:p>
     <w:pPr>
       <w:pStyle w:val="Footer"/>
-      <w:framePr w:wrap="around" w:vAnchor="text" w:hAnchor="margin" w:xAlign="center" w:y="1"/>
+      <w:framePr w:wrap="none" w:vAnchor="text" w:hAnchor="margin" w:xAlign="center" w:y="1"/>
       <w:rPr>
         <w:rStyle w:val="PageNumber"/>
       </w:rPr>
@@ -669,6 +712,93 @@
 </file>
 
 <file path=word/footer2.xml><?xml version="1.0" encoding="utf-8"?>
+<w:ftr xmlns:wpc="http://schemas.microsoft.com/office/word/2010/wordprocessingCanvas" xmlns:mo="http://schemas.microsoft.com/office/mac/office/2008/main" xmlns:mc="http://schemas.openxmlformats.org/markup-compatibility/2006" xmlns:mv="urn:schemas-microsoft-com:mac:vml" xmlns:o="urn:schemas-microsoft-com:office:office" xmlns:r="http://schemas.openxmlformats.org/officeDocument/2006/relationships" xmlns:m="http://schemas.openxmlformats.org/officeDocument/2006/math" xmlns:v="urn:schemas-microsoft-com:vml" xmlns:wp14="http://schemas.microsoft.com/office/word/2010/wordprocessingDrawing" xmlns:wp="http://schemas.openxmlformats.org/drawingml/2006/wordprocessingDrawing" xmlns:w10="urn:schemas-microsoft-com:office:word" xmlns:w="http://schemas.openxmlformats.org/wordprocessingml/2006/main" xmlns:w14="http://schemas.microsoft.com/office/word/2010/wordml" xmlns:w15="http://schemas.microsoft.com/office/word/2012/wordml" xmlns:wpg="http://schemas.microsoft.com/office/word/2010/wordprocessingGroup" xmlns:wpi="http://schemas.microsoft.com/office/word/2010/wordprocessingInk" xmlns:wne="http://schemas.microsoft.com/office/word/2006/wordml" xmlns:wps="http://schemas.microsoft.com/office/word/2010/wordprocessingShape" mc:Ignorable="w14 w15 wp14">
+  <w:p>
+    <w:pPr>
+      <w:pStyle w:val="Footer"/>
+      <w:framePr w:wrap="none" w:vAnchor="text" w:hAnchor="margin" w:xAlign="center" w:y="1"/>
+      <w:rPr>
+        <w:rStyle w:val="PageNumber"/>
+      </w:rPr>
+    </w:pPr>
+    <w:r>
+      <w:rPr>
+        <w:rStyle w:val="PageNumber"/>
+      </w:rPr>
+      <w:fldChar w:fldCharType="begin"/>
+    </w:r>
+    <w:r>
+      <w:rPr>
+        <w:rStyle w:val="PageNumber"/>
+      </w:rPr>
+      <w:instrText xml:space="preserve">PAGE  </w:instrText>
+    </w:r>
+    <w:r>
+      <w:rPr>
+        <w:rStyle w:val="PageNumber"/>
+      </w:rPr>
+      <w:fldChar w:fldCharType="separate"/>
+    </w:r>
+    <w:r>
+      <w:rPr>
+        <w:rStyle w:val="PageNumber"/>
+        <w:noProof/>
+      </w:rPr>
+      <w:t>2</w:t>
+    </w:r>
+    <w:r>
+      <w:rPr>
+        <w:rStyle w:val="PageNumber"/>
+      </w:rPr>
+      <w:fldChar w:fldCharType="end"/>
+    </w:r>
+  </w:p>
+  <w:p>
+    <w:pPr>
+      <w:pStyle w:val="Footer"/>
+    </w:pPr>
+  </w:p>
+</w:ftr>
+</file>
+
+<file path=word/footer3.xml><?xml version="1.0" encoding="utf-8"?>
+<w:ftr xmlns:wpc="http://schemas.microsoft.com/office/word/2010/wordprocessingCanvas" xmlns:mo="http://schemas.microsoft.com/office/mac/office/2008/main" xmlns:mc="http://schemas.openxmlformats.org/markup-compatibility/2006" xmlns:mv="urn:schemas-microsoft-com:mac:vml" xmlns:o="urn:schemas-microsoft-com:office:office" xmlns:r="http://schemas.openxmlformats.org/officeDocument/2006/relationships" xmlns:m="http://schemas.openxmlformats.org/officeDocument/2006/math" xmlns:v="urn:schemas-microsoft-com:vml" xmlns:wp14="http://schemas.microsoft.com/office/word/2010/wordprocessingDrawing" xmlns:wp="http://schemas.openxmlformats.org/drawingml/2006/wordprocessingDrawing" xmlns:w10="urn:schemas-microsoft-com:office:word" xmlns:w="http://schemas.openxmlformats.org/wordprocessingml/2006/main" xmlns:w14="http://schemas.microsoft.com/office/word/2010/wordml" xmlns:w15="http://schemas.microsoft.com/office/word/2012/wordml" xmlns:wpg="http://schemas.microsoft.com/office/word/2010/wordprocessingGroup" xmlns:wpi="http://schemas.microsoft.com/office/word/2010/wordprocessingInk" xmlns:wne="http://schemas.microsoft.com/office/word/2006/wordml" xmlns:wps="http://schemas.microsoft.com/office/word/2010/wordprocessingShape" mc:Ignorable="w14 w15 wp14">
+  <w:p>
+    <w:pPr>
+      <w:pStyle w:val="Footer"/>
+      <w:framePr w:wrap="around" w:vAnchor="text" w:hAnchor="margin" w:xAlign="center" w:y="1"/>
+      <w:rPr>
+        <w:rStyle w:val="PageNumber"/>
+      </w:rPr>
+    </w:pPr>
+    <w:r>
+      <w:rPr>
+        <w:rStyle w:val="PageNumber"/>
+      </w:rPr>
+      <w:fldChar w:fldCharType="begin"/>
+    </w:r>
+    <w:r>
+      <w:rPr>
+        <w:rStyle w:val="PageNumber"/>
+      </w:rPr>
+      <w:instrText xml:space="preserve">PAGE  </w:instrText>
+    </w:r>
+    <w:r>
+      <w:rPr>
+        <w:rStyle w:val="PageNumber"/>
+      </w:rPr>
+      <w:fldChar w:fldCharType="end"/>
+    </w:r>
+  </w:p>
+  <w:p>
+    <w:pPr>
+      <w:pStyle w:val="Footer"/>
+    </w:pPr>
+  </w:p>
+</w:ftr>
+</file>
+
+<file path=word/footer4.xml><?xml version="1.0" encoding="utf-8"?>
 <w:ftr xmlns:wpc="http://schemas.microsoft.com/office/word/2010/wordprocessingCanvas" xmlns:mo="http://schemas.microsoft.com/office/mac/office/2008/main" xmlns:mc="http://schemas.openxmlformats.org/markup-compatibility/2006" xmlns:mv="urn:schemas-microsoft-com:mac:vml" xmlns:o="urn:schemas-microsoft-com:office:office" xmlns:r="http://schemas.openxmlformats.org/officeDocument/2006/relationships" xmlns:m="http://schemas.openxmlformats.org/officeDocument/2006/math" xmlns:v="urn:schemas-microsoft-com:vml" xmlns:wp14="http://schemas.microsoft.com/office/word/2010/wordprocessingDrawing" xmlns:wp="http://schemas.openxmlformats.org/drawingml/2006/wordprocessingDrawing" xmlns:w10="urn:schemas-microsoft-com:office:word" xmlns:w="http://schemas.openxmlformats.org/wordprocessingml/2006/main" xmlns:w14="http://schemas.microsoft.com/office/word/2010/wordml" xmlns:w15="http://schemas.microsoft.com/office/word/2012/wordml" xmlns:wpg="http://schemas.microsoft.com/office/word/2010/wordprocessingGroup" xmlns:wpi="http://schemas.microsoft.com/office/word/2010/wordprocessingInk" xmlns:wne="http://schemas.microsoft.com/office/word/2006/wordml" xmlns:wps="http://schemas.microsoft.com/office/word/2010/wordprocessingShape" mc:Ignorable="w14 w15 wp14">
   <w:p>
     <w:pPr>
@@ -1068,6 +1198,60 @@
     </w:lvl>
   </w:abstractNum>
   <w:abstractNum w:abstractNumId="11">
+    <w:nsid w:val="00000001"/>
+    <w:multiLevelType w:val="hybridMultilevel"/>
+    <w:tmpl w:val="00000001"/>
+    <w:lvl w:ilvl="0" w:tplc="00000001">
+      <w:start w:val="51"/>
+      <w:numFmt w:val="decimal"/>
+      <w:lvlText w:val="%1."/>
+      <w:lvlJc w:val="left"/>
+      <w:pPr>
+        <w:ind w:left="720" w:hanging="360"/>
+      </w:pPr>
+    </w:lvl>
+    <w:lvl w:ilvl="1" w:tplc="FFFFFFFF">
+      <w:numFmt w:val="decimal"/>
+      <w:lvlText w:val=""/>
+      <w:lvlJc w:val="left"/>
+    </w:lvl>
+    <w:lvl w:ilvl="2" w:tplc="FFFFFFFF">
+      <w:numFmt w:val="decimal"/>
+      <w:lvlText w:val=""/>
+      <w:lvlJc w:val="left"/>
+    </w:lvl>
+    <w:lvl w:ilvl="3" w:tplc="FFFFFFFF">
+      <w:numFmt w:val="decimal"/>
+      <w:lvlText w:val=""/>
+      <w:lvlJc w:val="left"/>
+    </w:lvl>
+    <w:lvl w:ilvl="4" w:tplc="FFFFFFFF">
+      <w:numFmt w:val="decimal"/>
+      <w:lvlText w:val=""/>
+      <w:lvlJc w:val="left"/>
+    </w:lvl>
+    <w:lvl w:ilvl="5" w:tplc="FFFFFFFF">
+      <w:numFmt w:val="decimal"/>
+      <w:lvlText w:val=""/>
+      <w:lvlJc w:val="left"/>
+    </w:lvl>
+    <w:lvl w:ilvl="6" w:tplc="FFFFFFFF">
+      <w:numFmt w:val="decimal"/>
+      <w:lvlText w:val=""/>
+      <w:lvlJc w:val="left"/>
+    </w:lvl>
+    <w:lvl w:ilvl="7" w:tplc="FFFFFFFF">
+      <w:numFmt w:val="decimal"/>
+      <w:lvlText w:val=""/>
+      <w:lvlJc w:val="left"/>
+    </w:lvl>
+    <w:lvl w:ilvl="8" w:tplc="FFFFFFFF">
+      <w:numFmt w:val="decimal"/>
+      <w:lvlText w:val=""/>
+      <w:lvlJc w:val="left"/>
+    </w:lvl>
+  </w:abstractNum>
+  <w:abstractNum w:abstractNumId="12">
     <w:nsid w:val="1E17040F"/>
     <w:multiLevelType w:val="hybridMultilevel"/>
     <w:tmpl w:val="8A3CBE38"/>
@@ -1153,7 +1337,7 @@
       </w:pPr>
     </w:lvl>
   </w:abstractNum>
-  <w:abstractNum w:abstractNumId="12">
+  <w:abstractNum w:abstractNumId="13">
     <w:nsid w:val="1E177E97"/>
     <w:multiLevelType w:val="hybridMultilevel"/>
     <w:tmpl w:val="A6463BCE"/>
@@ -1239,7 +1423,7 @@
       </w:pPr>
     </w:lvl>
   </w:abstractNum>
-  <w:abstractNum w:abstractNumId="13">
+  <w:abstractNum w:abstractNumId="14">
     <w:nsid w:val="20AF0333"/>
     <w:multiLevelType w:val="hybridMultilevel"/>
     <w:tmpl w:val="CB0E7F4E"/>
@@ -1381,7 +1565,7 @@
       </w:rPr>
     </w:lvl>
   </w:abstractNum>
-  <w:abstractNum w:abstractNumId="14">
+  <w:abstractNum w:abstractNumId="15">
     <w:nsid w:val="25B9531D"/>
     <w:multiLevelType w:val="hybridMultilevel"/>
     <w:tmpl w:val="B986DC4A"/>
@@ -1493,7 +1677,7 @@
       </w:rPr>
     </w:lvl>
   </w:abstractNum>
-  <w:abstractNum w:abstractNumId="15">
+  <w:abstractNum w:abstractNumId="16">
     <w:nsid w:val="26FE1FCF"/>
     <w:multiLevelType w:val="hybridMultilevel"/>
     <w:tmpl w:val="33826962"/>
@@ -1654,7 +1838,7 @@
       </w:rPr>
     </w:lvl>
   </w:abstractNum>
-  <w:abstractNum w:abstractNumId="16">
+  <w:abstractNum w:abstractNumId="17">
     <w:nsid w:val="2B9A6BB8"/>
     <w:multiLevelType w:val="hybridMultilevel"/>
     <w:tmpl w:val="8A3CBE38"/>
@@ -1740,7 +1924,7 @@
       </w:pPr>
     </w:lvl>
   </w:abstractNum>
-  <w:abstractNum w:abstractNumId="17">
+  <w:abstractNum w:abstractNumId="18">
     <w:nsid w:val="37660336"/>
     <w:multiLevelType w:val="hybridMultilevel"/>
     <w:tmpl w:val="29FCF654"/>
@@ -1881,7 +2065,7 @@
       </w:rPr>
     </w:lvl>
   </w:abstractNum>
-  <w:abstractNum w:abstractNumId="18">
+  <w:abstractNum w:abstractNumId="19">
     <w:nsid w:val="39E54FC6"/>
     <w:multiLevelType w:val="singleLevel"/>
     <w:tmpl w:val="5B7288D4"/>
@@ -1901,7 +2085,7 @@
       </w:rPr>
     </w:lvl>
   </w:abstractNum>
-  <w:abstractNum w:abstractNumId="19">
+  <w:abstractNum w:abstractNumId="20">
     <w:nsid w:val="3F9D1C0C"/>
     <w:multiLevelType w:val="multilevel"/>
     <w:tmpl w:val="29FCF654"/>
@@ -2041,7 +2225,7 @@
       </w:rPr>
     </w:lvl>
   </w:abstractNum>
-  <w:abstractNum w:abstractNumId="20">
+  <w:abstractNum w:abstractNumId="21">
     <w:nsid w:val="4189603E"/>
     <w:multiLevelType w:val="multilevel"/>
     <w:tmpl w:val="0AB06E12"/>
@@ -2248,7 +2432,7 @@
       </w:rPr>
     </w:lvl>
   </w:abstractNum>
-  <w:abstractNum w:abstractNumId="21">
+  <w:abstractNum w:abstractNumId="22">
     <w:nsid w:val="493C3F76"/>
     <w:multiLevelType w:val="hybridMultilevel"/>
     <w:tmpl w:val="9A9E418C"/>
@@ -2359,7 +2543,7 @@
       </w:pPr>
     </w:lvl>
   </w:abstractNum>
-  <w:abstractNum w:abstractNumId="22">
+  <w:abstractNum w:abstractNumId="23">
     <w:nsid w:val="52CA544A"/>
     <w:multiLevelType w:val="singleLevel"/>
     <w:tmpl w:val="AED6D67E"/>
@@ -2386,7 +2570,7 @@
       </w:rPr>
     </w:lvl>
   </w:abstractNum>
-  <w:abstractNum w:abstractNumId="23">
+  <w:abstractNum w:abstractNumId="24">
     <w:nsid w:val="6C402C58"/>
     <w:multiLevelType w:val="hybridMultilevel"/>
     <w:tmpl w:val="9A1CA078"/>
@@ -2531,7 +2715,7 @@
       </w:rPr>
     </w:lvl>
   </w:abstractNum>
-  <w:abstractNum w:abstractNumId="24">
+  <w:abstractNum w:abstractNumId="25">
     <w:nsid w:val="6CD32DA8"/>
     <w:multiLevelType w:val="singleLevel"/>
     <w:tmpl w:val="166470C2"/>
@@ -2557,7 +2741,7 @@
       </w:rPr>
     </w:lvl>
   </w:abstractNum>
-  <w:abstractNum w:abstractNumId="25">
+  <w:abstractNum w:abstractNumId="26">
     <w:nsid w:val="6D104016"/>
     <w:multiLevelType w:val="hybridMultilevel"/>
     <w:tmpl w:val="C23E56D6"/>
@@ -2671,40 +2855,40 @@
     </w:lvl>
   </w:abstractNum>
   <w:num w:numId="1">
-    <w:abstractNumId w:val="17"/>
+    <w:abstractNumId w:val="18"/>
   </w:num>
   <w:num w:numId="2">
+    <w:abstractNumId w:val="24"/>
+  </w:num>
+  <w:num w:numId="3">
+    <w:abstractNumId w:val="16"/>
+  </w:num>
+  <w:num w:numId="4">
+    <w:abstractNumId w:val="21"/>
+  </w:num>
+  <w:num w:numId="5">
+    <w:abstractNumId w:val="21"/>
+  </w:num>
+  <w:num w:numId="6">
+    <w:abstractNumId w:val="21"/>
+  </w:num>
+  <w:num w:numId="7">
+    <w:abstractNumId w:val="21"/>
+  </w:num>
+  <w:num w:numId="8">
     <w:abstractNumId w:val="23"/>
   </w:num>
-  <w:num w:numId="3">
-    <w:abstractNumId w:val="15"/>
-  </w:num>
-  <w:num w:numId="4">
-    <w:abstractNumId w:val="20"/>
-  </w:num>
-  <w:num w:numId="5">
-    <w:abstractNumId w:val="20"/>
-  </w:num>
-  <w:num w:numId="6">
-    <w:abstractNumId w:val="20"/>
-  </w:num>
-  <w:num w:numId="7">
-    <w:abstractNumId w:val="20"/>
-  </w:num>
-  <w:num w:numId="8">
-    <w:abstractNumId w:val="22"/>
-  </w:num>
   <w:num w:numId="9">
-    <w:abstractNumId w:val="24"/>
+    <w:abstractNumId w:val="25"/>
   </w:num>
   <w:num w:numId="10">
-    <w:abstractNumId w:val="18"/>
+    <w:abstractNumId w:val="19"/>
   </w:num>
   <w:num w:numId="11">
-    <w:abstractNumId w:val="13"/>
+    <w:abstractNumId w:val="14"/>
   </w:num>
   <w:num w:numId="12">
-    <w:abstractNumId w:val="12"/>
+    <w:abstractNumId w:val="13"/>
   </w:num>
   <w:num w:numId="13">
     <w:abstractNumId w:val="0"/>
@@ -2740,28 +2924,28 @@
     <w:abstractNumId w:val="1"/>
   </w:num>
   <w:num w:numId="24">
-    <w:abstractNumId w:val="21"/>
+    <w:abstractNumId w:val="22"/>
   </w:num>
   <w:num w:numId="25">
-    <w:abstractNumId w:val="19"/>
+    <w:abstractNumId w:val="20"/>
   </w:num>
   <w:num w:numId="26">
-    <w:abstractNumId w:val="16"/>
+    <w:abstractNumId w:val="17"/>
   </w:num>
   <w:num w:numId="27">
-    <w:abstractNumId w:val="11"/>
+    <w:abstractNumId w:val="12"/>
   </w:num>
   <w:num w:numId="28">
-    <w:abstractNumId w:val="25"/>
+    <w:abstractNumId w:val="26"/>
   </w:num>
   <w:num w:numId="29">
-    <w:abstractNumId w:val="14"/>
+    <w:abstractNumId w:val="15"/>
   </w:num>
   <w:num w:numId="30">
-    <w:abstractNumId w:val="22"/>
+    <w:abstractNumId w:val="23"/>
   </w:num>
   <w:num w:numId="31">
-    <w:abstractNumId w:val="20"/>
+    <w:abstractNumId w:val="21"/>
     <w:lvlOverride w:ilvl="0">
       <w:startOverride w:val="1"/>
     </w:lvlOverride>
@@ -2791,13 +2975,13 @@
     </w:lvlOverride>
   </w:num>
   <w:num w:numId="32">
-    <w:abstractNumId w:val="22"/>
+    <w:abstractNumId w:val="23"/>
     <w:lvlOverride w:ilvl="0">
       <w:startOverride w:val="1"/>
     </w:lvlOverride>
   </w:num>
   <w:num w:numId="33">
-    <w:abstractNumId w:val="20"/>
+    <w:abstractNumId w:val="21"/>
     <w:lvlOverride w:ilvl="0">
       <w:startOverride w:val="1"/>
     </w:lvlOverride>
@@ -2827,10 +3011,13 @@
     </w:lvlOverride>
   </w:num>
   <w:num w:numId="34">
-    <w:abstractNumId w:val="22"/>
+    <w:abstractNumId w:val="23"/>
     <w:lvlOverride w:ilvl="0">
       <w:startOverride w:val="1"/>
     </w:lvlOverride>
+  </w:num>
+  <w:num w:numId="35">
+    <w:abstractNumId w:val="11"/>
   </w:num>
 </w:numbering>
 </file>
@@ -2940,6 +3127,7 @@
     <w:lsdException w:name="HTML Sample" w:semiHidden="1" w:unhideWhenUsed="1"/>
     <w:lsdException w:name="HTML Typewriter" w:semiHidden="1" w:unhideWhenUsed="1"/>
     <w:lsdException w:name="HTML Variable" w:semiHidden="1" w:unhideWhenUsed="1"/>
+    <w:lsdException w:name="Normal Table" w:semiHidden="1" w:unhideWhenUsed="1"/>
     <w:lsdException w:name="annotation subject" w:semiHidden="1" w:unhideWhenUsed="1"/>
     <w:lsdException w:name="No List" w:semiHidden="1" w:unhideWhenUsed="1"/>
     <w:lsdException w:name="Outline List 1" w:semiHidden="1" w:unhideWhenUsed="1"/>
@@ -2985,9 +3173,11 @@
     <w:lsdException w:name="Table Subtle 1" w:semiHidden="1" w:unhideWhenUsed="1"/>
     <w:lsdException w:name="Table Subtle 2" w:semiHidden="1" w:unhideWhenUsed="1"/>
     <w:lsdException w:name="Table Web 1" w:semiHidden="1" w:unhideWhenUsed="1"/>
+    <w:lsdException w:name="Table Web 2" w:semiHidden="1" w:unhideWhenUsed="1"/>
     <w:lsdException w:name="Table Web 3" w:semiHidden="1" w:unhideWhenUsed="1"/>
     <w:lsdException w:name="Balloon Text" w:semiHidden="1" w:unhideWhenUsed="1"/>
     <w:lsdException w:name="Table Grid" w:uiPriority="59"/>
+    <w:lsdException w:name="Table Theme" w:semiHidden="1" w:unhideWhenUsed="1"/>
     <w:lsdException w:name="Placeholder Text" w:semiHidden="1" w:uiPriority="67"/>
     <w:lsdException w:name="No Spacing" w:uiPriority="68"/>
     <w:lsdException w:name="Light Shading" w:uiPriority="69"/>
@@ -3232,7 +3422,7 @@
   <w:style w:type="paragraph" w:styleId="Heading2">
     <w:name w:val="heading 2"/>
     <w:basedOn w:val="Normal"/>
-    <w:next w:val="Normal"/>
+    <w:next w:val="BodyText"/>
     <w:qFormat/>
     <w:rsid w:val="00ED0149"/>
     <w:pPr>
@@ -4523,7 +4713,7 @@
 </file>
 
 <file path=customXml/itemProps1.xml><?xml version="1.0" encoding="utf-8"?>
-<ds:datastoreItem xmlns:ds="http://schemas.openxmlformats.org/officeDocument/2006/customXml" ds:itemID="{DDD960AA-0595-6240-9898-A7796D546E4F}">
+<ds:datastoreItem xmlns:ds="http://schemas.openxmlformats.org/officeDocument/2006/customXml" ds:itemID="{EDF4B346-1AED-4445-A4DF-DCACACD2346F}">
   <ds:schemaRefs>
     <ds:schemaRef ds:uri="http://schemas.openxmlformats.org/officeDocument/2006/bibliography"/>
   </ds:schemaRefs>

</xml_diff>